<commit_message>
slightly changed documentation check with jesse
</commit_message>
<xml_diff>
--- a/Physics Documentation.docx
+++ b/Physics Documentation.docx
@@ -155,7 +155,27 @@
     </w:p>
     <w:p>
       <w:r>
-        <w:t xml:space="preserve">We have 3 types of objects in the engine currently, the first being a Physics object, this object </w:t>
+        <w:t xml:space="preserve">We have </w:t>
+      </w:r>
+      <w:r>
+        <w:t>4</w:t>
+      </w:r>
+      <w:r>
+        <w:t xml:space="preserve"> types of objects in the engine currently</w:t>
+      </w:r>
+      <w:r>
+        <w:t>.</w:t>
+      </w:r>
+      <w:r>
+        <w:t xml:space="preserve"> </w:t>
+      </w:r>
+    </w:p>
+    <w:p>
+      <w:r>
+        <w:t>T</w:t>
+      </w:r>
+      <w:r>
+        <w:t xml:space="preserve">he first being a Physics object, this object </w:t>
       </w:r>
       <w:r>
         <w:t>has</w:t>
@@ -176,10 +196,43 @@
         <w:t xml:space="preserve"> </w:t>
       </w:r>
       <w:r>
-        <w:t xml:space="preserve">and does not have physics forces applied to it such as gravity. These objects are suited to static non-moving shapes such as planes. The second type is a dynamic Rigidbody, these objects have mass and will constantly have gravity and other forces applied, they can have forces applied directly to them or through collisions with other objects. The last is a static (or kinematic) Rigidbody, this object type is meant to move its position only </w:t>
-      </w:r>
-      <w:r>
-        <w:t>when directly told to move to a set vector three position, no physics forces can be applied to it, rotational and linear velocities are set to 0 every physics update. These objects are suited towards walls and moving platforms as they will move as told and are unaffected by other objects.</w:t>
+        <w:t xml:space="preserve">and does not have physics forces applied to it such as gravity. These objects are suited to static non-moving shapes such as planes. </w:t>
+      </w:r>
+    </w:p>
+    <w:p>
+      <w:r>
+        <w:t xml:space="preserve">The second type is a dynamic Rigidbody, these objects have mass and will constantly have gravity and other forces applied, they can have forces applied directly to them or through collisions with other objects. </w:t>
+      </w:r>
+    </w:p>
+    <w:p>
+      <w:r>
+        <w:t>The third type of physics object is a trigger object, this object has a shape collider (such as a box or sphere) and when an object collides with it, the triggers on enter function will be called, the object does not stop velocities of other objects. These objects are suited towards checkpoint unlocks and other logic as they are just checking if the player or object is colliding. A trigger can be static or dynamic</w:t>
+      </w:r>
+      <w:r>
+        <w:t>, Rigid body or a physics object</w:t>
+      </w:r>
+      <w:r>
+        <w:t>.</w:t>
+      </w:r>
+    </w:p>
+    <w:p>
+      <w:r>
+        <w:t xml:space="preserve">The last is a static (or kinematic) Rigidbody, this object type is meant to move its position only </w:t>
+      </w:r>
+      <w:r>
+        <w:t>when directly told to move to a set vector three position, rotational and linear velocities are set to 0 every physics update. These objects are suited towards walls and moving platforms as they will move as told</w:t>
+      </w:r>
+      <w:r>
+        <w:t xml:space="preserve"> and</w:t>
+      </w:r>
+      <w:r>
+        <w:t xml:space="preserve"> cannot be displaced by a collision but will still resolve other </w:t>
+      </w:r>
+      <w:r>
+        <w:t>rigid bodies</w:t>
+      </w:r>
+      <w:r>
+        <w:t>.</w:t>
       </w:r>
     </w:p>
     <w:p>
@@ -247,6 +300,7 @@
     </w:p>
     <w:p>
       <w:r>
+        <w:lastRenderedPageBreak/>
         <w:t xml:space="preserve">To check the collision on a sphere to a plane we </w:t>
       </w:r>
       <w:r>
@@ -277,197 +331,197 @@
     </w:p>
     <w:p>
       <w:r>
+        <w:t xml:space="preserve">If the intersection is more </w:t>
+      </w:r>
+      <w:r>
+        <w:t>than</w:t>
+      </w:r>
+      <w:r>
+        <w:t xml:space="preserve"> 0 and the sphere velocity dot product was negative (facing more than 90 degrees in the opposite direction) then it has collided, we then call the collision resolution.</w:t>
+      </w:r>
+    </w:p>
+    <w:p>
+      <w:pPr>
+        <w:rPr>
+          <w:i/>
+          <w:iCs/>
+          <w:u w:val="single"/>
+        </w:rPr>
+      </w:pPr>
+    </w:p>
+    <w:p>
+      <w:pPr>
+        <w:rPr>
+          <w:i/>
+          <w:iCs/>
+          <w:u w:val="single"/>
+        </w:rPr>
+      </w:pPr>
+    </w:p>
+    <w:p>
+      <w:pPr>
+        <w:rPr>
+          <w:i/>
+          <w:iCs/>
+          <w:u w:val="single"/>
+        </w:rPr>
+      </w:pPr>
+      <w:r>
+        <w:rPr>
+          <w:i/>
+          <w:iCs/>
+          <w:u w:val="single"/>
+        </w:rPr>
+        <w:t>SphereToBox</w:t>
+      </w:r>
+      <w:r>
+        <w:rPr>
+          <w:i/>
+          <w:iCs/>
+          <w:u w:val="single"/>
+        </w:rPr>
+        <w:t>:</w:t>
+      </w:r>
+    </w:p>
+    <w:p>
+      <w:r>
+        <w:t>Detecting a collision between a sphere and a box requires us to transform the spheres position into the box’s coordinate space</w:t>
+      </w:r>
+      <w:r>
+        <w:t xml:space="preserve">. </w:t>
+      </w:r>
+    </w:p>
+    <w:p>
+      <w:r>
+        <w:t xml:space="preserve">We do this by getting </w:t>
+      </w:r>
+      <w:r>
+        <w:t xml:space="preserve">the vector between the box’s center and the center of the sphere. </w:t>
+      </w:r>
+    </w:p>
+    <w:p>
+      <w:r>
+        <w:t xml:space="preserve">We then project that vector onto the box’s LocalX and LocalY </w:t>
+      </w:r>
+      <w:r>
+        <w:t xml:space="preserve">(so the rotation is </w:t>
+      </w:r>
+      <w:r>
+        <w:t>considered</w:t>
+      </w:r>
+      <w:r>
+        <w:t>)</w:t>
+      </w:r>
+      <w:r>
+        <w:t xml:space="preserve">, we will call this the circleboxpos. with that we then clamp circleboxpos by the extents of the box. </w:t>
+      </w:r>
+    </w:p>
+    <w:p>
+      <w:r>
+        <w:t xml:space="preserve">We do this by checking the x and y positions of circleboxpos against the half Lengths of the box in positive and negative. If it is less than or greater than the extents, we make the x or y equal to the extents. </w:t>
+      </w:r>
+    </w:p>
+    <w:p>
+      <w:r>
+        <w:t xml:space="preserve">This gives us the closest point on the box to the sphere, we then convert that closest point back into world space by scaling it with the box’s LocalX and Y vectors. </w:t>
+      </w:r>
+    </w:p>
+    <w:p>
+      <w:r>
+        <w:t>Lastly,</w:t>
+      </w:r>
+      <w:r>
+        <w:t xml:space="preserve"> we </w:t>
+      </w:r>
+      <w:r>
+        <w:t>get the distance from the closest point on the box to the spheres center. We minus the sphere’s radius by the length. If the result is greater than 0 then the sphere is colliding, and we then call the collision resolution function.</w:t>
+      </w:r>
+    </w:p>
+    <w:p>
+      <w:pPr>
+        <w:rPr>
+          <w:i/>
+          <w:iCs/>
+          <w:u w:val="single"/>
+        </w:rPr>
+      </w:pPr>
+      <w:r>
+        <w:rPr>
+          <w:i/>
+          <w:iCs/>
+          <w:u w:val="single"/>
+        </w:rPr>
+        <w:t>SphereToSphere</w:t>
+      </w:r>
+      <w:r>
+        <w:rPr>
+          <w:i/>
+          <w:iCs/>
+          <w:u w:val="single"/>
+        </w:rPr>
+        <w:t xml:space="preserve">: </w:t>
+      </w:r>
+    </w:p>
+    <w:p>
+      <w:r>
+        <w:t>To see if two spheres are colliding, we get the distance between the two sphere’s centres and then check if that distance is less than both of their radius’ added together, if it is then they have collided.</w:t>
+      </w:r>
+    </w:p>
+    <w:p>
+      <w:pPr>
+        <w:rPr>
+          <w:b/>
+          <w:bCs/>
+          <w:u w:val="single"/>
+        </w:rPr>
+      </w:pPr>
+      <w:r>
+        <w:rPr>
+          <w:b/>
+          <w:bCs/>
+          <w:u w:val="single"/>
+        </w:rPr>
+        <w:t>Box:</w:t>
+      </w:r>
+    </w:p>
+    <w:p>
+      <w:pPr>
+        <w:rPr>
+          <w:i/>
+          <w:iCs/>
+          <w:u w:val="single"/>
+        </w:rPr>
+      </w:pPr>
+      <w:r>
+        <w:rPr>
+          <w:i/>
+          <w:iCs/>
+          <w:u w:val="single"/>
+        </w:rPr>
+        <w:t>BoxToPlane</w:t>
+      </w:r>
+      <w:r>
+        <w:rPr>
+          <w:i/>
+          <w:iCs/>
+          <w:u w:val="single"/>
+        </w:rPr>
+        <w:t>:</w:t>
+      </w:r>
+    </w:p>
+    <w:p>
+      <w:r>
+        <w:t xml:space="preserve">Checking a plane to box collision requires us to check each corner of the box. We also want to get a representative point on the plane, this is done by multiplying the planes distance from origin by its normal. </w:t>
+      </w:r>
+    </w:p>
+    <w:p>
+      <w:r>
+        <w:t xml:space="preserve">From there we get the world space of each corner by multiplying the corner by the LocalX and LocalY (for rotation) of the box + the box’s center position. </w:t>
+      </w:r>
+    </w:p>
+    <w:p>
+      <w:r>
         <w:lastRenderedPageBreak/>
-        <w:t xml:space="preserve">If the intersection is more </w:t>
-      </w:r>
-      <w:r>
-        <w:t>than</w:t>
-      </w:r>
-      <w:r>
-        <w:t xml:space="preserve"> 0 and the sphere velocity dot product was negative (facing more than 90 degrees in the opposite direction) then it has collided, we then call the collision resolution.</w:t>
-      </w:r>
-    </w:p>
-    <w:p>
-      <w:pPr>
-        <w:rPr>
-          <w:i/>
-          <w:iCs/>
-          <w:u w:val="single"/>
-        </w:rPr>
-      </w:pPr>
-    </w:p>
-    <w:p>
-      <w:pPr>
-        <w:rPr>
-          <w:i/>
-          <w:iCs/>
-          <w:u w:val="single"/>
-        </w:rPr>
-      </w:pPr>
-    </w:p>
-    <w:p>
-      <w:pPr>
-        <w:rPr>
-          <w:i/>
-          <w:iCs/>
-          <w:u w:val="single"/>
-        </w:rPr>
-      </w:pPr>
-      <w:r>
-        <w:rPr>
-          <w:i/>
-          <w:iCs/>
-          <w:u w:val="single"/>
-        </w:rPr>
-        <w:t>SphereToBox</w:t>
-      </w:r>
-      <w:r>
-        <w:rPr>
-          <w:i/>
-          <w:iCs/>
-          <w:u w:val="single"/>
-        </w:rPr>
-        <w:t>:</w:t>
-      </w:r>
-    </w:p>
-    <w:p>
-      <w:r>
-        <w:t>Detecting a collision between a sphere and a box requires us to transform the spheres position into the box’s coordinate space</w:t>
-      </w:r>
-      <w:r>
-        <w:t xml:space="preserve">. </w:t>
-      </w:r>
-    </w:p>
-    <w:p>
-      <w:r>
-        <w:t xml:space="preserve">We do this by getting </w:t>
-      </w:r>
-      <w:r>
-        <w:t xml:space="preserve">the vector between the box’s center and the center of the sphere. </w:t>
-      </w:r>
-    </w:p>
-    <w:p>
-      <w:r>
-        <w:t xml:space="preserve">We then project that vector onto the box’s LocalX and LocalY </w:t>
-      </w:r>
-      <w:r>
-        <w:t xml:space="preserve">(so the rotation is </w:t>
-      </w:r>
-      <w:r>
-        <w:t>considered</w:t>
-      </w:r>
-      <w:r>
-        <w:t>)</w:t>
-      </w:r>
-      <w:r>
-        <w:t xml:space="preserve">, we will call this the circleboxpos. with that we then clamp circleboxpos by the extents of the box. </w:t>
-      </w:r>
-    </w:p>
-    <w:p>
-      <w:r>
-        <w:t xml:space="preserve">We do this by checking the x and y positions of circleboxpos against the half Lengths of the box in positive and negative. If it is less than or greater than the extents, we make the x or y equal to the extents. </w:t>
-      </w:r>
-    </w:p>
-    <w:p>
-      <w:r>
-        <w:t xml:space="preserve">This gives us the closest point on the box to the sphere, we then convert that closest point back into world space by scaling it with the box’s LocalX and Y vectors. </w:t>
-      </w:r>
-    </w:p>
-    <w:p>
-      <w:r>
-        <w:t>Lastly,</w:t>
-      </w:r>
-      <w:r>
-        <w:t xml:space="preserve"> we </w:t>
-      </w:r>
-      <w:r>
-        <w:t>get the distance from the closest point on the box to the spheres center. We minus the sphere’s radius by the length. If the result is greater than 0 then the sphere is colliding, and we then call the collision resolution function.</w:t>
-      </w:r>
-    </w:p>
-    <w:p>
-      <w:pPr>
-        <w:rPr>
-          <w:i/>
-          <w:iCs/>
-          <w:u w:val="single"/>
-        </w:rPr>
-      </w:pPr>
-      <w:r>
-        <w:rPr>
-          <w:i/>
-          <w:iCs/>
-          <w:u w:val="single"/>
-        </w:rPr>
-        <w:t>SphereToSphere</w:t>
-      </w:r>
-      <w:r>
-        <w:rPr>
-          <w:i/>
-          <w:iCs/>
-          <w:u w:val="single"/>
-        </w:rPr>
-        <w:t xml:space="preserve">: </w:t>
-      </w:r>
-    </w:p>
-    <w:p>
-      <w:r>
-        <w:t>To see if two spheres are colliding, we get the distance between the two sphere’s centres and then check if that distance is less than both of their radius’ added together, if it is then they have collided.</w:t>
-      </w:r>
-    </w:p>
-    <w:p>
-      <w:pPr>
-        <w:rPr>
-          <w:b/>
-          <w:bCs/>
-          <w:u w:val="single"/>
-        </w:rPr>
-      </w:pPr>
-      <w:r>
-        <w:rPr>
-          <w:b/>
-          <w:bCs/>
-          <w:u w:val="single"/>
-        </w:rPr>
-        <w:t>Box:</w:t>
-      </w:r>
-    </w:p>
-    <w:p>
-      <w:pPr>
-        <w:rPr>
-          <w:i/>
-          <w:iCs/>
-          <w:u w:val="single"/>
-        </w:rPr>
-      </w:pPr>
-      <w:r>
-        <w:rPr>
-          <w:i/>
-          <w:iCs/>
-          <w:u w:val="single"/>
-        </w:rPr>
-        <w:t>BoxToPlane</w:t>
-      </w:r>
-      <w:r>
-        <w:rPr>
-          <w:i/>
-          <w:iCs/>
-          <w:u w:val="single"/>
-        </w:rPr>
-        <w:t>:</w:t>
-      </w:r>
-    </w:p>
-    <w:p>
-      <w:r>
-        <w:t xml:space="preserve">Checking a plane to box collision requires us to check each corner of the box. We also want to get a representative point on the plane, this is done by multiplying the planes distance from origin by its normal. </w:t>
-      </w:r>
-    </w:p>
-    <w:p>
-      <w:r>
-        <w:t xml:space="preserve">From there we get the world space of each corner by multiplying the corner by the LocalX and LocalY (for rotation) of the box + the box’s center position. </w:t>
-      </w:r>
-    </w:p>
-    <w:p>
-      <w:r>
         <w:t>We get the distance from the corner to the plane by performing a dot product o</w:t>
       </w:r>
       <w:r>
@@ -493,7 +547,6 @@
     </w:p>
     <w:p>
       <w:r>
-        <w:lastRenderedPageBreak/>
         <w:t xml:space="preserve">With this corner’s velocity we then use the dot product of the planes normal and the corners velocity to see how similar in angle the two vectors are, if the dot product returns a negative number or zero, we know the corner is going to continue to collide or move perpendicular to the plane. </w:t>
       </w:r>
     </w:p>
@@ -691,6 +744,7 @@
         </w:tabs>
       </w:pPr>
       <w:r>
+        <w:lastRenderedPageBreak/>
         <w:t xml:space="preserve">We do this by getting the first box’s extents minus or plus the max or min of the second box extents we calculated before. We check extent against each other and if the penetration amount is less then one calculated before then that is the new penetration amount and the normal becomes the localX or Y in negative or positive depending on the check performed. </w:t>
       </w:r>
     </w:p>
@@ -720,11 +774,7 @@
         </w:tabs>
       </w:pPr>
       <w:r>
-        <w:t xml:space="preserve">However, this is abstracted out so the function can be called twice as to find the smallest penetration we first run the checkboxcorners function with box two projected to box one, and then </w:t>
-      </w:r>
-      <w:r>
-        <w:lastRenderedPageBreak/>
-        <w:t xml:space="preserve">run the function again but yeah box one projected onto box two. Then once those checks are done if the penetration is less than or equal to </w:t>
+        <w:t xml:space="preserve">However, this is abstracted out so the function can be called twice as to find the smallest penetration we first run the checkboxcorners function with box two projected to box one, and then run the function again but yeah box one projected onto box two. Then once those checks are done if the penetration is less than or equal to </w:t>
       </w:r>
       <w:r>
         <w:t>0,</w:t>
@@ -900,6 +950,7 @@
     </w:p>
     <w:p>
       <w:r>
+        <w:lastRenderedPageBreak/>
         <w:t xml:space="preserve">Because of contact forces (making sure that if the object has collided it </w:t>
       </w:r>
       <w:r>
@@ -941,139 +992,139 @@
     </w:p>
     <w:p>
       <w:r>
+        <w:t xml:space="preserve">For the rigid body resolution, we want to apply equal forces based on their mass and elasticity. For this we first register that the two objects are inside each other this frame (this is for if the objects are triggers to call the trigger function). </w:t>
+      </w:r>
+    </w:p>
+    <w:p>
+      <w:r>
+        <w:t xml:space="preserve">We then want to find their collision normal. This is done with the normalise function of </w:t>
+      </w:r>
+    </w:p>
+    <w:p>
+      <w:r>
+        <w:t>If the collision normal is provided by the collision detection function use that, if it is nullptr then get the position of the object that this rigid body had collided with and minus it by this objects position. To then get the collision normal get the perpendicular vector of the collision normal.</w:t>
+      </w:r>
+    </w:p>
+    <w:p>
+      <w:r>
+        <w:t>We then get the radius for each object</w:t>
+      </w:r>
+    </w:p>
+    <w:p>
+      <w:r>
+        <w:t>For the object calling this function the radius is dot product (contact point – position, -perpendicular Collision Normal). This is radius1</w:t>
+      </w:r>
+    </w:p>
+    <w:p>
+      <w:r>
+        <w:t>The second object is almost identical dot product (contact point – position (of second), perpendicular collision normal). This is radius2</w:t>
+      </w:r>
+    </w:p>
+    <w:p>
+      <w:r>
+        <w:t>From there we can calculate the velocity of each object</w:t>
+      </w:r>
+      <w:r>
+        <w:t>. Vel1 is first Vel 2 is second.</w:t>
+      </w:r>
+    </w:p>
+    <w:p>
+      <w:r>
+        <w:t>Object calling this function: dot product (velocity, collision Normal) – radius1 * its angular velocity</w:t>
+      </w:r>
+    </w:p>
+    <w:p>
+      <w:r>
+        <w:t>Other object: dot product (</w:t>
+      </w:r>
+      <w:r>
+        <w:t>velocity (</w:t>
+      </w:r>
+      <w:r>
+        <w:t>this objects), collision Normal) + radius2 * its angular velocity</w:t>
+      </w:r>
+    </w:p>
+    <w:p>
+      <w:r>
+        <w:t xml:space="preserve">If </w:t>
+      </w:r>
+      <w:r>
+        <w:t xml:space="preserve">vel1 is </w:t>
+      </w:r>
+      <w:r>
+        <w:t>less</w:t>
+      </w:r>
+      <w:r>
+        <w:t xml:space="preserve"> than vel2 then we know they are moving </w:t>
+      </w:r>
+      <w:r>
+        <w:t>away</w:t>
+      </w:r>
+      <w:r>
+        <w:t xml:space="preserve"> to each other</w:t>
+      </w:r>
+      <w:r>
+        <w:t xml:space="preserve"> and we can choose to not apply any extra force</w:t>
+      </w:r>
+      <w:r>
+        <w:t>.</w:t>
+      </w:r>
+    </w:p>
+    <w:p>
+      <w:r>
+        <w:t>If vel1 is greater then vel2 then we must then apply forces to resolve</w:t>
+      </w:r>
+    </w:p>
+    <w:p>
+      <w:r>
+        <w:t>First, we calculate the effective mass of the two objects</w:t>
+      </w:r>
+    </w:p>
+    <w:p>
+      <w:r>
+        <w:t xml:space="preserve">Mass1 = object calling the function:  1 / (1 / object mass + (radius1 * radius1) / moment of inertia </w:t>
+      </w:r>
+    </w:p>
+    <w:p>
+      <w:r>
+        <w:t>Mass2 = Other object:  1 / (1 / object mass + (radius2 * radius2) / other objects moment of inertia</w:t>
+      </w:r>
+    </w:p>
+    <w:p>
+      <w:r>
+        <w:t>We then get the elasticity of the collision which is both objects elasticity added together divided by two.</w:t>
+      </w:r>
+    </w:p>
+    <w:p>
+      <w:r>
+        <w:t xml:space="preserve">We then can get the impact force now that all these calculations are done. The impact force is defined by the </w:t>
+      </w:r>
+    </w:p>
+    <w:p>
+      <w:r>
+        <w:t>Impact = (1 + elasticity) * mass1 * mass2 / (mass1 + mass2) * (vel1 – vel2) * collision normal.</w:t>
+      </w:r>
+    </w:p>
+    <w:p>
+      <w:r>
+        <w:t xml:space="preserve">Now that we have the impact force we check to see if the objects are triggers in which </w:t>
+      </w:r>
+      <w:r>
+        <w:t>case,</w:t>
+      </w:r>
+      <w:r>
+        <w:t xml:space="preserve"> we </w:t>
+      </w:r>
+      <w:r>
+        <w:t>do not</w:t>
+      </w:r>
+      <w:r>
+        <w:t xml:space="preserve"> apply forces to them, only call the trigger enter functions. </w:t>
+      </w:r>
+    </w:p>
+    <w:p>
+      <w:r>
         <w:lastRenderedPageBreak/>
-        <w:t xml:space="preserve">For the rigid body resolution, we want to apply equal forces based on their mass and elasticity. For this we first register that the two objects are inside each other this frame (this is for if the objects are triggers to call the trigger function). </w:t>
-      </w:r>
-    </w:p>
-    <w:p>
-      <w:r>
-        <w:t xml:space="preserve">We then want to find their collision normal. This is done with the normalise function of </w:t>
-      </w:r>
-    </w:p>
-    <w:p>
-      <w:r>
-        <w:t>If the collision normal is provided by the collision detection function use that, if it is nullptr then get the position of the object that this rigid body had collided with and minus it by this objects position. To then get the collision normal get the perpendicular vector of the collision normal.</w:t>
-      </w:r>
-    </w:p>
-    <w:p>
-      <w:r>
-        <w:t>We then get the radius for each object</w:t>
-      </w:r>
-    </w:p>
-    <w:p>
-      <w:r>
-        <w:t>For the object calling this function the radius is dot product (contact point – position, -perpendicular Collision Normal). This is radius1</w:t>
-      </w:r>
-    </w:p>
-    <w:p>
-      <w:r>
-        <w:t>The second object is almost identical dot product (contact point – position (of second), perpendicular collision normal). This is radius2</w:t>
-      </w:r>
-    </w:p>
-    <w:p>
-      <w:r>
-        <w:t>From there we can calculate the velocity of each object</w:t>
-      </w:r>
-      <w:r>
-        <w:t>. Vel1 is first Vel 2 is second.</w:t>
-      </w:r>
-    </w:p>
-    <w:p>
-      <w:r>
-        <w:t>Object calling this function: dot product (velocity, collision Normal) – radius1 * its angular velocity</w:t>
-      </w:r>
-    </w:p>
-    <w:p>
-      <w:r>
-        <w:t>Other object: dot product (</w:t>
-      </w:r>
-      <w:r>
-        <w:t>velocity (</w:t>
-      </w:r>
-      <w:r>
-        <w:t>this objects), collision Normal) + radius2 * its angular velocity</w:t>
-      </w:r>
-    </w:p>
-    <w:p>
-      <w:r>
-        <w:t xml:space="preserve">If </w:t>
-      </w:r>
-      <w:r>
-        <w:t xml:space="preserve">vel1 is </w:t>
-      </w:r>
-      <w:r>
-        <w:t>less</w:t>
-      </w:r>
-      <w:r>
-        <w:t xml:space="preserve"> than vel2 then we know they are moving </w:t>
-      </w:r>
-      <w:r>
-        <w:t>away</w:t>
-      </w:r>
-      <w:r>
-        <w:t xml:space="preserve"> to each other</w:t>
-      </w:r>
-      <w:r>
-        <w:t xml:space="preserve"> and we can choose to not apply any extra force</w:t>
-      </w:r>
-      <w:r>
-        <w:t>.</w:t>
-      </w:r>
-    </w:p>
-    <w:p>
-      <w:r>
-        <w:t>If vel1 is greater then vel2 then we must then apply forces to resolve</w:t>
-      </w:r>
-    </w:p>
-    <w:p>
-      <w:r>
-        <w:t>First, we calculate the effective mass of the two objects</w:t>
-      </w:r>
-    </w:p>
-    <w:p>
-      <w:r>
-        <w:t xml:space="preserve">Mass1 = object calling the function:  1 / (1 / object mass + (radius1 * radius1) / moment of inertia </w:t>
-      </w:r>
-    </w:p>
-    <w:p>
-      <w:r>
-        <w:t>Mass2 = Other object:  1 / (1 / object mass + (radius2 * radius2) / other objects moment of inertia</w:t>
-      </w:r>
-    </w:p>
-    <w:p>
-      <w:r>
-        <w:t>We then get the elasticity of the collision which is both objects elasticity added together divided by two.</w:t>
-      </w:r>
-    </w:p>
-    <w:p>
-      <w:r>
-        <w:t xml:space="preserve">We then can get the impact force now that all these calculations are done. The impact force is defined by the </w:t>
-      </w:r>
-    </w:p>
-    <w:p>
-      <w:r>
-        <w:t>Impact = (1 + elasticity) * mass1 * mass2 / (mass1 + mass2) * (vel1 – vel2) * collision normal.</w:t>
-      </w:r>
-    </w:p>
-    <w:p>
-      <w:r>
-        <w:t xml:space="preserve">Now that we have the impact force we check to see if the objects are triggers in which </w:t>
-      </w:r>
-      <w:r>
-        <w:t>case,</w:t>
-      </w:r>
-      <w:r>
-        <w:t xml:space="preserve"> we </w:t>
-      </w:r>
-      <w:r>
-        <w:t>do not</w:t>
-      </w:r>
-      <w:r>
-        <w:t xml:space="preserve"> apply forces to them, only call the trigger enter functions. </w:t>
-      </w:r>
-    </w:p>
-    <w:p>
-      <w:r>
         <w:t xml:space="preserve">The checks we want to run is if the object calling the function </w:t>
       </w:r>
       <w:r>
@@ -1101,7 +1152,6 @@
     </w:p>
     <w:p>
       <w:r>
-        <w:lastRenderedPageBreak/>
         <w:t xml:space="preserve">The last step we want to take in our collision resolution is if the penetration variable from the collision detection functions is still above 0 then we want to call apply contact forces with the arguments of this object, the other object, the collision normal and the amount of penetration. </w:t>
       </w:r>
     </w:p>
@@ -1315,6 +1365,7 @@
           <w:color w:val="000000"/>
           <w:lang w:eastAsia="en-AU"/>
         </w:rPr>
+        <w:lastRenderedPageBreak/>
         <w:t>Lambert, S., 2021. </w:t>
       </w:r>
       <w:r>
@@ -1430,7 +1481,6 @@
         <w:rPr>
           <w:noProof/>
         </w:rPr>
-        <w:lastRenderedPageBreak/>
         <w:drawing>
           <wp:anchor distT="0" distB="0" distL="114300" distR="114300" simplePos="0" relativeHeight="251658240" behindDoc="0" locked="0" layoutInCell="1" allowOverlap="1" wp14:anchorId="22C74B30" wp14:editId="6B7A0D0A">
             <wp:simplePos x="0" y="0"/>
@@ -1949,7 +1999,6 @@
   <w:style w:type="character" w:default="1" w:styleId="DefaultParagraphFont">
     <w:name w:val="Default Paragraph Font"/>
     <w:uiPriority w:val="1"/>
-    <w:semiHidden/>
     <w:unhideWhenUsed/>
   </w:style>
   <w:style w:type="table" w:default="1" w:styleId="TableNormal">

</xml_diff>

<commit_message>
Changed documentation to have uml not clipping bottom of page
</commit_message>
<xml_diff>
--- a/Physics Documentation.docx
+++ b/Physics Documentation.docx
@@ -1615,6 +1615,188 @@
     </w:p>
     <w:p>
       <w:pPr>
+        <w:pStyle w:val="NormalWeb"/>
+        <w:spacing w:before="0" w:beforeAutospacing="0" w:after="180" w:afterAutospacing="0"/>
+        <w:ind w:left="450" w:hanging="450"/>
+        <w:rPr>
+          <w:rFonts w:asciiTheme="minorHAnsi" w:hAnsiTheme="minorHAnsi" w:cstheme="minorHAnsi"/>
+          <w:color w:val="000000"/>
+          <w:sz w:val="22"/>
+          <w:szCs w:val="22"/>
+        </w:rPr>
+      </w:pPr>
+    </w:p>
+    <w:p>
+      <w:pPr>
+        <w:pStyle w:val="NormalWeb"/>
+        <w:spacing w:before="0" w:beforeAutospacing="0" w:after="180" w:afterAutospacing="0"/>
+        <w:ind w:left="450" w:hanging="450"/>
+        <w:rPr>
+          <w:rFonts w:asciiTheme="minorHAnsi" w:hAnsiTheme="minorHAnsi" w:cstheme="minorHAnsi"/>
+          <w:color w:val="000000"/>
+          <w:sz w:val="22"/>
+          <w:szCs w:val="22"/>
+        </w:rPr>
+      </w:pPr>
+    </w:p>
+    <w:p>
+      <w:pPr>
+        <w:pStyle w:val="NormalWeb"/>
+        <w:spacing w:before="0" w:beforeAutospacing="0" w:after="180" w:afterAutospacing="0"/>
+        <w:ind w:left="450" w:hanging="450"/>
+        <w:rPr>
+          <w:rFonts w:asciiTheme="minorHAnsi" w:hAnsiTheme="minorHAnsi" w:cstheme="minorHAnsi"/>
+          <w:color w:val="000000"/>
+          <w:sz w:val="22"/>
+          <w:szCs w:val="22"/>
+        </w:rPr>
+      </w:pPr>
+    </w:p>
+    <w:p>
+      <w:pPr>
+        <w:pStyle w:val="NormalWeb"/>
+        <w:spacing w:before="0" w:beforeAutospacing="0" w:after="180" w:afterAutospacing="0"/>
+        <w:ind w:left="450" w:hanging="450"/>
+        <w:rPr>
+          <w:rFonts w:asciiTheme="minorHAnsi" w:hAnsiTheme="minorHAnsi" w:cstheme="minorHAnsi"/>
+          <w:color w:val="000000"/>
+          <w:sz w:val="22"/>
+          <w:szCs w:val="22"/>
+        </w:rPr>
+      </w:pPr>
+    </w:p>
+    <w:p>
+      <w:pPr>
+        <w:pStyle w:val="NormalWeb"/>
+        <w:spacing w:before="0" w:beforeAutospacing="0" w:after="180" w:afterAutospacing="0"/>
+        <w:ind w:left="450" w:hanging="450"/>
+        <w:rPr>
+          <w:rFonts w:asciiTheme="minorHAnsi" w:hAnsiTheme="minorHAnsi" w:cstheme="minorHAnsi"/>
+          <w:color w:val="000000"/>
+          <w:sz w:val="22"/>
+          <w:szCs w:val="22"/>
+        </w:rPr>
+      </w:pPr>
+    </w:p>
+    <w:p>
+      <w:pPr>
+        <w:pStyle w:val="NormalWeb"/>
+        <w:spacing w:before="0" w:beforeAutospacing="0" w:after="180" w:afterAutospacing="0"/>
+        <w:ind w:left="450" w:hanging="450"/>
+        <w:rPr>
+          <w:rFonts w:asciiTheme="minorHAnsi" w:hAnsiTheme="minorHAnsi" w:cstheme="minorHAnsi"/>
+          <w:color w:val="000000"/>
+          <w:sz w:val="22"/>
+          <w:szCs w:val="22"/>
+        </w:rPr>
+      </w:pPr>
+    </w:p>
+    <w:p>
+      <w:pPr>
+        <w:pStyle w:val="NormalWeb"/>
+        <w:spacing w:before="0" w:beforeAutospacing="0" w:after="180" w:afterAutospacing="0"/>
+        <w:ind w:left="450" w:hanging="450"/>
+        <w:rPr>
+          <w:rFonts w:asciiTheme="minorHAnsi" w:hAnsiTheme="minorHAnsi" w:cstheme="minorHAnsi"/>
+          <w:color w:val="000000"/>
+          <w:sz w:val="22"/>
+          <w:szCs w:val="22"/>
+        </w:rPr>
+      </w:pPr>
+    </w:p>
+    <w:p>
+      <w:pPr>
+        <w:pStyle w:val="NormalWeb"/>
+        <w:spacing w:before="0" w:beforeAutospacing="0" w:after="180" w:afterAutospacing="0"/>
+        <w:ind w:left="450" w:hanging="450"/>
+        <w:rPr>
+          <w:rFonts w:asciiTheme="minorHAnsi" w:hAnsiTheme="minorHAnsi" w:cstheme="minorHAnsi"/>
+          <w:color w:val="000000"/>
+          <w:sz w:val="22"/>
+          <w:szCs w:val="22"/>
+        </w:rPr>
+      </w:pPr>
+    </w:p>
+    <w:p>
+      <w:pPr>
+        <w:pStyle w:val="NormalWeb"/>
+        <w:spacing w:before="0" w:beforeAutospacing="0" w:after="180" w:afterAutospacing="0"/>
+        <w:ind w:left="450" w:hanging="450"/>
+        <w:rPr>
+          <w:rFonts w:asciiTheme="minorHAnsi" w:hAnsiTheme="minorHAnsi" w:cstheme="minorHAnsi"/>
+          <w:color w:val="000000"/>
+          <w:sz w:val="22"/>
+          <w:szCs w:val="22"/>
+        </w:rPr>
+      </w:pPr>
+    </w:p>
+    <w:p>
+      <w:pPr>
+        <w:pStyle w:val="NormalWeb"/>
+        <w:spacing w:before="0" w:beforeAutospacing="0" w:after="180" w:afterAutospacing="0"/>
+        <w:ind w:left="450" w:hanging="450"/>
+        <w:rPr>
+          <w:rFonts w:asciiTheme="minorHAnsi" w:hAnsiTheme="minorHAnsi" w:cstheme="minorHAnsi"/>
+          <w:color w:val="000000"/>
+          <w:sz w:val="22"/>
+          <w:szCs w:val="22"/>
+        </w:rPr>
+      </w:pPr>
+    </w:p>
+    <w:p>
+      <w:pPr>
+        <w:pStyle w:val="NormalWeb"/>
+        <w:spacing w:before="0" w:beforeAutospacing="0" w:after="180" w:afterAutospacing="0"/>
+        <w:ind w:left="450" w:hanging="450"/>
+        <w:rPr>
+          <w:rFonts w:asciiTheme="minorHAnsi" w:hAnsiTheme="minorHAnsi" w:cstheme="minorHAnsi"/>
+          <w:color w:val="000000"/>
+          <w:sz w:val="22"/>
+          <w:szCs w:val="22"/>
+        </w:rPr>
+      </w:pPr>
+    </w:p>
+    <w:p>
+      <w:pPr>
+        <w:pStyle w:val="NormalWeb"/>
+        <w:spacing w:before="0" w:beforeAutospacing="0" w:after="180" w:afterAutospacing="0"/>
+        <w:ind w:left="450" w:hanging="450"/>
+        <w:rPr>
+          <w:rFonts w:asciiTheme="minorHAnsi" w:hAnsiTheme="minorHAnsi" w:cstheme="minorHAnsi"/>
+          <w:color w:val="000000"/>
+          <w:sz w:val="22"/>
+          <w:szCs w:val="22"/>
+        </w:rPr>
+      </w:pPr>
+    </w:p>
+    <w:p>
+      <w:pPr>
+        <w:pStyle w:val="NormalWeb"/>
+        <w:spacing w:before="0" w:beforeAutospacing="0" w:after="180" w:afterAutospacing="0"/>
+        <w:ind w:left="450" w:hanging="450"/>
+        <w:rPr>
+          <w:rFonts w:asciiTheme="minorHAnsi" w:hAnsiTheme="minorHAnsi" w:cstheme="minorHAnsi"/>
+          <w:color w:val="000000"/>
+          <w:sz w:val="22"/>
+          <w:szCs w:val="22"/>
+        </w:rPr>
+      </w:pPr>
+    </w:p>
+    <w:p>
+      <w:pPr>
+        <w:pStyle w:val="NormalWeb"/>
+        <w:spacing w:before="0" w:beforeAutospacing="0" w:after="180" w:afterAutospacing="0"/>
+        <w:ind w:left="450" w:hanging="450"/>
+        <w:rPr>
+          <w:rFonts w:asciiTheme="minorHAnsi" w:hAnsiTheme="minorHAnsi" w:cstheme="minorHAnsi"/>
+          <w:color w:val="000000"/>
+          <w:sz w:val="22"/>
+          <w:szCs w:val="22"/>
+        </w:rPr>
+      </w:pPr>
+    </w:p>
+    <w:p>
+      <w:pPr>
         <w:jc w:val="center"/>
         <w:rPr>
           <w:b/>
@@ -1628,14 +1810,15 @@
         <w:rPr>
           <w:noProof/>
         </w:rPr>
+        <w:lastRenderedPageBreak/>
         <w:drawing>
-          <wp:anchor distT="0" distB="0" distL="114300" distR="114300" simplePos="0" relativeHeight="251658240" behindDoc="0" locked="0" layoutInCell="1" allowOverlap="1" wp14:anchorId="22C74B30" wp14:editId="6B7A0D0A">
+          <wp:anchor distT="0" distB="0" distL="114300" distR="114300" simplePos="0" relativeHeight="251658240" behindDoc="0" locked="0" layoutInCell="1" allowOverlap="1" wp14:anchorId="22C74B30" wp14:editId="1CC9DDBC">
             <wp:simplePos x="0" y="0"/>
             <wp:positionH relativeFrom="page">
-              <wp:align>left</wp:align>
+              <wp:align>right</wp:align>
             </wp:positionH>
             <wp:positionV relativeFrom="paragraph">
-              <wp:posOffset>258824</wp:posOffset>
+              <wp:posOffset>210820</wp:posOffset>
             </wp:positionV>
             <wp:extent cx="7519916" cy="9409280"/>
             <wp:effectExtent l="0" t="0" r="5080" b="1905"/>
@@ -1669,7 +1852,7 @@
                   <pic:spPr bwMode="auto">
                     <a:xfrm>
                       <a:off x="0" y="0"/>
-                      <a:ext cx="7534617" cy="9427675"/>
+                      <a:ext cx="7519916" cy="9409280"/>
                     </a:xfrm>
                     <a:prstGeom prst="rect">
                       <a:avLst/>

</xml_diff>